<commit_message>
Subindo tarefa aula 02, Construção Exemplo Widgets (Flutter)
</commit_message>
<xml_diff>
--- a/02 - Desenvolvimento Híbrido de Aplicativos/Teorico Tarefa - Construção Exemplo Widgets (Flutter)/Tarefa Pré-Projeto - Conhecendo os Widgets Flutter (Lista de Remédios).docx
+++ b/02 - Desenvolvimento Híbrido de Aplicativos/Teorico Tarefa - Construção Exemplo Widgets (Flutter)/Tarefa Pré-Projeto - Conhecendo os Widgets Flutter (Lista de Remédios).docx
@@ -1186,6 +1186,141 @@
     <w:p>
       <w:pPr>
         <w:pStyle w:val="SemEspaamento"/>
+        <w:rPr>
+          <w:b/>
+        </w:rPr>
+      </w:pPr>
+    </w:p>
+    <w:p>
+      <w:pPr>
+        <w:pStyle w:val="SemEspaamento"/>
+        <w:rPr>
+          <w:color w:val="002060"/>
+          <w:sz w:val="24"/>
+          <w:szCs w:val="24"/>
+        </w:rPr>
+      </w:pPr>
+      <w:r>
+        <w:rPr>
+          <w:b/>
+          <w:sz w:val="24"/>
+          <w:szCs w:val="24"/>
+        </w:rPr>
+        <w:t xml:space="preserve">Link do vídeo no </w:t>
+      </w:r>
+      <w:proofErr w:type="spellStart"/>
+      <w:proofErr w:type="gramStart"/>
+      <w:r>
+        <w:rPr>
+          <w:b/>
+          <w:sz w:val="24"/>
+          <w:szCs w:val="24"/>
+        </w:rPr>
+        <w:t>GitHub</w:t>
+      </w:r>
+      <w:proofErr w:type="spellEnd"/>
+      <w:proofErr w:type="gramEnd"/>
+      <w:r>
+        <w:rPr>
+          <w:b/>
+          <w:sz w:val="24"/>
+          <w:szCs w:val="24"/>
+        </w:rPr>
+        <w:t xml:space="preserve"> </w:t>
+      </w:r>
+      <w:r>
+        <w:rPr>
+          <w:sz w:val="24"/>
+          <w:szCs w:val="24"/>
+        </w:rPr>
+        <w:sym w:font="Wingdings" w:char="F0E8"/>
+      </w:r>
+      <w:r>
+        <w:rPr>
+          <w:sz w:val="24"/>
+          <w:szCs w:val="24"/>
+        </w:rPr>
+        <w:t xml:space="preserve"> </w:t>
+      </w:r>
+      <w:r>
+        <w:rPr>
+          <w:color w:val="002060"/>
+          <w:sz w:val="24"/>
+          <w:szCs w:val="24"/>
+        </w:rPr>
+        <w:t>https://github.com/ricvecchio/PUCPR/issues/1</w:t>
+      </w:r>
+    </w:p>
+    <w:p>
+      <w:pPr>
+        <w:pStyle w:val="SemEspaamento"/>
+        <w:rPr>
+          <w:color w:val="002060"/>
+        </w:rPr>
+      </w:pPr>
+      <w:r>
+        <w:rPr>
+          <w:b/>
+          <w:sz w:val="24"/>
+          <w:szCs w:val="24"/>
+        </w:rPr>
+        <w:t>Link d</w:t>
+      </w:r>
+      <w:r>
+        <w:rPr>
+          <w:b/>
+          <w:sz w:val="24"/>
+          <w:szCs w:val="24"/>
+        </w:rPr>
+        <w:t>o projeto</w:t>
+      </w:r>
+      <w:r>
+        <w:rPr>
+          <w:b/>
+          <w:sz w:val="24"/>
+          <w:szCs w:val="24"/>
+        </w:rPr>
+        <w:t xml:space="preserve"> no </w:t>
+      </w:r>
+      <w:proofErr w:type="spellStart"/>
+      <w:r>
+        <w:rPr>
+          <w:b/>
+          <w:sz w:val="24"/>
+          <w:szCs w:val="24"/>
+        </w:rPr>
+        <w:t>GitHub</w:t>
+      </w:r>
+      <w:proofErr w:type="spellEnd"/>
+      <w:r>
+        <w:rPr>
+          <w:b/>
+          <w:sz w:val="24"/>
+          <w:szCs w:val="24"/>
+        </w:rPr>
+        <w:t xml:space="preserve"> </w:t>
+      </w:r>
+      <w:r>
+        <w:rPr>
+          <w:sz w:val="24"/>
+          <w:szCs w:val="24"/>
+        </w:rPr>
+        <w:sym w:font="Wingdings" w:char="F0E8"/>
+      </w:r>
+      <w:r>
+        <w:rPr>
+          <w:sz w:val="24"/>
+          <w:szCs w:val="24"/>
+        </w:rPr>
+        <w:t xml:space="preserve"> </w:t>
+      </w:r>
+    </w:p>
+    <w:p>
+      <w:pPr>
+        <w:pStyle w:val="SemEspaamento"/>
+        <w:rPr>
+          <w:color w:val="002060"/>
+        </w:rPr>
       </w:pPr>
     </w:p>
     <w:sectPr>

</xml_diff>